<commit_message>
Change file1 and add file2
</commit_message>
<xml_diff>
--- a/file1.docx
+++ b/file1.docx
@@ -13,6 +13,12 @@
           <w:lang w:val="en-US"/>
         </w:rPr>
         <w:t>Hello World</w:t>
+      </w:r>
+      <w:r>
+        <w:rPr>
+          <w:lang w:val="en-US"/>
+        </w:rPr>
+        <w:t>!!!</w:t>
       </w:r>
       <w:bookmarkStart w:id="0" w:name="_GoBack"/>
       <w:bookmarkEnd w:id="0"/>

</xml_diff>

<commit_message>
return file1 to its original state
</commit_message>
<xml_diff>
--- a/file1.docx
+++ b/file1.docx
@@ -13,12 +13,6 @@
           <w:lang w:val="en-US"/>
         </w:rPr>
         <w:t>Hello World</w:t>
-      </w:r>
-      <w:r>
-        <w:rPr>
-          <w:lang w:val="en-US"/>
-        </w:rPr>
-        <w:t>!!!</w:t>
       </w:r>
       <w:bookmarkStart w:id="0" w:name="_GoBack"/>
       <w:bookmarkEnd w:id="0"/>

</xml_diff>

<commit_message>
add good bye to file1
</commit_message>
<xml_diff>
--- a/file1.docx
+++ b/file1.docx
@@ -32,6 +32,19 @@
           <w:lang w:val="en-US"/>
         </w:rPr>
         <w:t>45</w:t>
+      </w:r>
+    </w:p>
+    <w:p>
+      <w:pPr>
+        <w:rPr>
+          <w:lang w:val="en-US"/>
+        </w:rPr>
+      </w:pPr>
+      <w:r>
+        <w:rPr>
+          <w:lang w:val="en-US"/>
+        </w:rPr>
+        <w:t>Good Bay</w:t>
       </w:r>
       <w:bookmarkStart w:id="0" w:name="_GoBack"/>
       <w:bookmarkEnd w:id="0"/>

</xml_diff>